<commit_message>
Relecture et création du PDF
</commit_message>
<xml_diff>
--- a/Documents/Rapport_final_Landry.docx
+++ b/Documents/Rapport_final_Landry.docx
@@ -703,20 +703,16 @@
                 <w:noProof/>
                 <w:webHidden/>
               </w:rPr>
-            </w:r>
-            <w:r>
-              <w:rPr>
-                <w:noProof/>
-                <w:webHidden/>
-              </w:rPr>
               <w:fldChar w:fldCharType="separate"/>
             </w:r>
             <w:r>
               <w:rPr>
-                <w:noProof/>
-                <w:webHidden/>
-              </w:rPr>
-              <w:t>2</w:t>
+                <w:b/>
+                <w:bCs/>
+                <w:noProof/>
+                <w:webHidden/>
+              </w:rPr>
+              <w:t>Erreur ! Signet non défini.</w:t>
             </w:r>
             <w:r>
               <w:rPr>
@@ -1166,7 +1162,7 @@
                 <w:noProof/>
                 <w:webHidden/>
               </w:rPr>
-              <w:t>5</w:t>
+              <w:t>6</w:t>
             </w:r>
             <w:r>
               <w:rPr>
@@ -2111,7 +2107,7 @@
         <w:t>seront capables d’</w:t>
       </w:r>
       <w:r>
-        <w:t xml:space="preserve">y accéder pour rajouter des questions en rapport avec leurs modules. </w:t>
+        <w:t xml:space="preserve">y accéder pour ajouter des questions en rapport avec leurs modules. </w:t>
       </w:r>
       <w:r>
         <w:t>L’administrateur</w:t>
@@ -2425,7 +2421,19 @@
         <w:t>. Elle a été sujet à quelques changements, notamment au niveau de l’</w:t>
       </w:r>
       <w:r>
-        <w:t>affichage. Tout d’abord, ce menu ressemble plus à une liste qu’à un tableau.</w:t>
+        <w:t xml:space="preserve">affichage. </w:t>
+      </w:r>
+      <w:r>
+        <w:t>Ce</w:t>
+      </w:r>
+      <w:r>
+        <w:t xml:space="preserve"> menu ressemble </w:t>
+      </w:r>
+      <w:r>
+        <w:t xml:space="preserve">maintenant </w:t>
+      </w:r>
+      <w:r>
+        <w:t>plus à une liste qu’à un tableau.</w:t>
       </w:r>
       <w:r>
         <w:t xml:space="preserve"> J’ai fait ce choix lorsque j’ai eu des problèmes d’affichage au cas où l’intitulé d’une question était vraiment très long.</w:t>
@@ -2597,41 +2605,14 @@
     </w:p>
     <w:p>
       <w:r>
-        <w:t>Le modèle de la base de données est représenté ci-dessus. La table « </w:t>
-      </w:r>
-      <w:proofErr w:type="spellStart"/>
-      <w:r>
-        <w:t>reponse</w:t>
-      </w:r>
-      <w:proofErr w:type="spellEnd"/>
-      <w:r>
-        <w:t> » est liée à la table « question » grâce à l’attribut « </w:t>
-      </w:r>
-      <w:proofErr w:type="spellStart"/>
-      <w:r>
-        <w:t>id_question</w:t>
-      </w:r>
-      <w:proofErr w:type="spellEnd"/>
-      <w:r>
-        <w:t> ».</w:t>
-      </w:r>
-      <w:r>
-        <w:t xml:space="preserve"> « </w:t>
-      </w:r>
-      <w:proofErr w:type="spellStart"/>
-      <w:proofErr w:type="gramStart"/>
-      <w:r>
-        <w:t>module</w:t>
-      </w:r>
-      <w:proofErr w:type="gramEnd"/>
-      <w:r>
-        <w:t>_evalue</w:t>
-      </w:r>
-      <w:proofErr w:type="spellEnd"/>
-      <w:r>
-        <w:t> » correspond à la table stockant les paramètres actuels du questionnaire. A chaque modification de ces paramètres, elle est vidée, puis complétée avec les modules sélectionnés par l’administrateur.</w:t>
+        <w:t>Le modèle de la base de données est représenté ci-dessus. La table « reponse » est liée à la table « question » grâce à l’attribut « id_question ».</w:t>
+      </w:r>
+      <w:r>
+        <w:t xml:space="preserve"> « module_evalue » correspond à la table stockant les paramètres actuels du questionnaire. A chaque modification de ces paramètres, elle est vidée, puis complétée avec les modules sélectionnés par l’administrateur.</w:t>
       </w:r>
     </w:p>
+    <w:p/>
+    <w:p/>
     <w:p/>
     <w:p/>
     <w:p>
@@ -2640,6 +2621,7 @@
       </w:pPr>
       <w:bookmarkStart w:id="6" w:name="_Toc42959204"/>
       <w:r>
+        <w:lastRenderedPageBreak/>
         <w:t>Module de connexion</w:t>
       </w:r>
       <w:bookmarkEnd w:id="6"/>
@@ -2649,7 +2631,6 @@
         <w:rPr>
           <w:noProof/>
         </w:rPr>
-        <w:lastRenderedPageBreak/>
         <w:drawing>
           <wp:anchor distT="0" distB="0" distL="114300" distR="114300" simplePos="0" relativeHeight="251659264" behindDoc="0" locked="0" layoutInCell="1" allowOverlap="1" wp14:anchorId="7B813B59" wp14:editId="0DCFC667">
             <wp:simplePos x="0" y="0"/>
@@ -3565,7 +3546,7 @@
         <w:t xml:space="preserve"> auquel il doit répondre en moins d’une minute. Si celle-ci s’écoule, seules les réponses rentrées seront validées.</w:t>
       </w:r>
       <w:r>
-        <w:t xml:space="preserve"> Normalement, les questions sont adaptées pour pouvoir répondre en moins d’une minute. Dans ce cas, l’étudiant coche les cases qu’il pense justes et clique sur le bouton « Valider la réponse ». Il est ensuite redirigé vers une page (dont l’affichage n’est pas encore bien réalisé) lui indiquant s’il a répondu juste ou non.</w:t>
+        <w:t xml:space="preserve"> Normalement, les questions sont adaptées pour pouvoir répondre en moins d’une minute. Dans ce cas, l’étudiant coche les cases qu’il pense justes et clique sur le bouton « Valider la réponse ». Il est ensuite redirigé vers une page lui indiquant s’il a répondu juste ou non.</w:t>
       </w:r>
     </w:p>
     <w:p>
@@ -3624,7 +3605,19 @@
     </w:p>
     <w:p>
       <w:r>
-        <w:t>Pour le moment, il n’y a pas d’enregistrement de chaque tentative des étudiants au sein de la base de données même si la table est existante.</w:t>
+        <w:t>Pour le moment, il n’y a pas d’enregistrement de chaque tentative des étudiants au sein de la base de données</w:t>
+      </w:r>
+      <w:r>
+        <w:t>,</w:t>
+      </w:r>
+      <w:r>
+        <w:t xml:space="preserve"> même si la table</w:t>
+      </w:r>
+      <w:r>
+        <w:t xml:space="preserve"> pour</w:t>
+      </w:r>
+      <w:r>
+        <w:t xml:space="preserve"> est existante.</w:t>
       </w:r>
     </w:p>
     <w:p>
@@ -3638,10 +3631,7 @@
       </w:pPr>
       <w:bookmarkStart w:id="16" w:name="_Toc42959214"/>
       <w:r>
-        <w:t>La pondération dans l’aléatoir</w:t>
-      </w:r>
-      <w:r>
-        <w:t>e</w:t>
+        <w:t>La pondération dans l’aléatoire</w:t>
       </w:r>
       <w:bookmarkEnd w:id="16"/>
     </w:p>
@@ -8431,7 +8421,7 @@
     <w:charset w:val="00"/>
     <w:family w:val="roman"/>
     <w:pitch w:val="variable"/>
-    <w:sig w:usb0="E0002AFF" w:usb1="C0007843" w:usb2="00000009" w:usb3="00000000" w:csb0="000001FF" w:csb1="00000000"/>
+    <w:sig w:usb0="E0002EFF" w:usb1="C000785B" w:usb2="00000009" w:usb3="00000000" w:csb0="000001FF" w:csb1="00000000"/>
   </w:font>
   <w:font w:name="Wingdings">
     <w:panose1 w:val="05000000000000000000"/>
@@ -8445,7 +8435,7 @@
     <w:charset w:val="00"/>
     <w:family w:val="swiss"/>
     <w:pitch w:val="variable"/>
-    <w:sig w:usb0="E0002AFF" w:usb1="4000ACFF" w:usb2="00000001" w:usb3="00000000" w:csb0="000001FF" w:csb1="00000000"/>
+    <w:sig w:usb0="E4002EFF" w:usb1="C000247B" w:usb2="00000009" w:usb3="00000000" w:csb0="000001FF" w:csb1="00000000"/>
   </w:font>
   <w:font w:name="Courier New">
     <w:panose1 w:val="02070309020205020404"/>
@@ -8466,7 +8456,7 @@
     <w:charset w:val="00"/>
     <w:family w:val="swiss"/>
     <w:pitch w:val="variable"/>
-    <w:sig w:usb0="A0002AEF" w:usb1="4000207B" w:usb2="00000000" w:usb3="00000000" w:csb0="000001FF" w:csb1="00000000"/>
+    <w:sig w:usb0="E4002EFF" w:usb1="C000247B" w:usb2="00000009" w:usb3="00000000" w:csb0="000001FF" w:csb1="00000000"/>
   </w:font>
 </w:fonts>
 </file>
@@ -8494,6 +8484,7 @@
     <w:rsid w:val="00737185"/>
     <w:rsid w:val="00786D1A"/>
     <w:rsid w:val="008036F9"/>
+    <w:rsid w:val="00AB0A3D"/>
     <w:rsid w:val="00BA0FC9"/>
   </w:rsids>
   <m:mathPr>

</xml_diff>